<commit_message>
Italicize Muribaculaceae in coverpage?
</commit_message>
<xml_diff>
--- a/doc/static/coverpage.docx
+++ b/doc/static/coverpage.docx
@@ -8,6 +8,10 @@
       </w:pPr>
       <w:proofErr w:type="spellStart"/>
       <w:r>
+        <w:rPr>
+          <w:i/>
+          <w:iCs/>
+        </w:rPr>
         <w:t>Muribaculaceae</w:t>
       </w:r>
       <w:proofErr w:type="spellEnd"/>
@@ -207,7 +211,16 @@
           <w:sz w:val="22"/>
           <w:szCs w:val="22"/>
         </w:rPr>
-        <w:t>Present address: J. David Gladstone Institutes, San Francisco, CA, USA.</w:t>
+        <w:t>Present addres</w:t>
+      </w:r>
+      <w:bookmarkStart w:id="0" w:name="_GoBack"/>
+      <w:bookmarkEnd w:id="0"/>
+      <w:r>
+        <w:rPr>
+          <w:sz w:val="22"/>
+          <w:szCs w:val="22"/>
+        </w:rPr>
+        <w:t>s: J. David Gladstone Institutes, San Francisco, CA, USA.</w:t>
       </w:r>
     </w:p>
     <w:p>
@@ -263,6 +276,10 @@
       </w:r>
       <w:proofErr w:type="spellStart"/>
       <w:r>
+        <w:rPr>
+          <w:i/>
+          <w:iCs/>
+        </w:rPr>
         <w:t>Muribaculaceae</w:t>
       </w:r>
       <w:proofErr w:type="spellEnd"/>
@@ -291,7 +308,7 @@
       <w:pPr>
         <w:pStyle w:val="BodyText"/>
       </w:pPr>
-      <w:bookmarkStart w:id="0" w:name="abstract"/>
+      <w:bookmarkStart w:id="1" w:name="abstract"/>
       <w:r>
         <w:tab/>
         <w:t>Importance:</w:t>
@@ -308,7 +325,7 @@
         <w:tab/>
         <w:t>Manuscript:</w:t>
       </w:r>
-      <w:bookmarkEnd w:id="0"/>
+      <w:bookmarkEnd w:id="1"/>
       <w:r>
         <w:t xml:space="preserve"> TODO</w:t>
       </w:r>
@@ -320,13 +337,6 @@
       <w:r>
         <w:br w:type="page"/>
       </w:r>
-    </w:p>
-    <w:p>
-      <w:pPr>
-        <w:pStyle w:val="BodyText"/>
-      </w:pPr>
-      <w:bookmarkStart w:id="1" w:name="_GoBack"/>
-      <w:bookmarkEnd w:id="1"/>
     </w:p>
     <w:sectPr>
       <w:headerReference w:type="even" r:id="rId8"/>

</xml_diff>